<commit_message>
vault backup: 2023-09-26 23:44:56
</commit_message>
<xml_diff>
--- a/ME 556/HW/ME I0800 HW3 Pipe Flow.docx
+++ b/ME 556/HW/ME I0800 HW3 Pipe Flow.docx
@@ -255,7 +255,7 @@
           </mc:Choice>
           <mc:Fallback>
             <w:pict>
-              <v:line w14:anchorId="262578CA" id="Straight Connector 2" o:spid="_x0000_s1026" style="position:absolute;flip:y;z-index:251730944;visibility:visible;mso-wrap-style:square;mso-wrap-distance-left:9pt;mso-wrap-distance-top:0;mso-wrap-distance-right:9pt;mso-wrap-distance-bottom:0;mso-position-horizontal:absolute;mso-position-horizontal-relative:text;mso-position-vertical:absolute;mso-position-vertical-relative:text" from="206.65pt,14pt" to="206.65pt,40pt" o:gfxdata="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" strokecolor="black [3213]" strokeweight="1pt">
+              <v:line w14:anchorId="262578CA" id="Straight Connector 2" o:spid="_x0000_s1026" style="position:absolute;flip:y;z-index:251730944;visibility:visible;mso-wrap-style:square;mso-wrap-distance-left:9pt;mso-wrap-distance-top:0;mso-wrap-distance-right:9pt;mso-wrap-distance-bottom:0;mso-position-horizontal:absolute;mso-position-horizontal-relative:text;mso-position-vertical:absolute;mso-position-vertical-relative:text" from="206.65pt,14pt" to="206.65pt,40pt" o:gfxdata="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" strokecolor="black [3213]" strokeweight="1pt">
                 <v:stroke joinstyle="miter"/>
               </v:line>
             </w:pict>
@@ -357,7 +357,7 @@
                 <v:stroke joinstyle="miter"/>
                 <v:path gradientshapeok="t" o:connecttype="rect"/>
               </v:shapetype>
-              <v:shape id="Text Box 14" o:spid="_x0000_s1026" type="#_x0000_t202" style="position:absolute;margin-left:177.3pt;margin-top:13.8pt;width:26.65pt;height:22pt;z-index:251716608;visibility:visible;mso-wrap-style:square;mso-wrap-distance-left:9pt;mso-wrap-distance-top:0;mso-wrap-distance-right:9pt;mso-wrap-distance-bottom:0;mso-position-horizontal:absolute;mso-position-horizontal-relative:text;mso-position-vertical:absolute;mso-position-vertical-relative:text;v-text-anchor:top" o:gfxdata="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" fillcolor="white [3201]" stroked="f" strokeweight=".5pt">
+              <v:shape id="Text Box 14" o:spid="_x0000_s1026" type="#_x0000_t202" style="position:absolute;margin-left:177.3pt;margin-top:13.8pt;width:26.65pt;height:22pt;z-index:251716608;visibility:visible;mso-wrap-style:square;mso-wrap-distance-left:9pt;mso-wrap-distance-top:0;mso-wrap-distance-right:9pt;mso-wrap-distance-bottom:0;mso-position-horizontal:absolute;mso-position-horizontal-relative:text;mso-position-vertical:absolute;mso-position-vertical-relative:text;v-text-anchor:top" o:gfxdata="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" fillcolor="white [3201]" stroked="f" strokeweight=".5pt">
                 <v:textbox>
                   <w:txbxContent>
                     <w:p>
@@ -470,7 +470,7 @@
           </mc:Choice>
           <mc:Fallback>
             <w:pict>
-              <v:line w14:anchorId="6BC88303" id="Straight Connector 10" o:spid="_x0000_s1026" style="position:absolute;flip:y;z-index:251737088;visibility:visible;mso-wrap-style:square;mso-wrap-distance-left:9pt;mso-wrap-distance-top:0;mso-wrap-distance-right:9pt;mso-wrap-distance-bottom:0;mso-position-horizontal:absolute;mso-position-horizontal-relative:text;mso-position-vertical:absolute;mso-position-vertical-relative:text" from="206.65pt,2.6pt" to="206.65pt,25.1pt" o:gfxdata="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" strokecolor="black [3213]" strokeweight="1pt">
+              <v:line w14:anchorId="6BC88303" id="Straight Connector 10" o:spid="_x0000_s1026" style="position:absolute;flip:y;z-index:251737088;visibility:visible;mso-wrap-style:square;mso-wrap-distance-left:9pt;mso-wrap-distance-top:0;mso-wrap-distance-right:9pt;mso-wrap-distance-bottom:0;mso-position-horizontal:absolute;mso-position-horizontal-relative:text;mso-position-vertical:absolute;mso-position-vertical-relative:text" from="206.65pt,2.6pt" to="206.65pt,25.1pt" o:gfxdata="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" strokecolor="black [3213]" strokeweight="1pt">
                 <v:stroke joinstyle="miter"/>
               </v:line>
             </w:pict>
@@ -783,7 +783,7 @@
           </mc:Choice>
           <mc:Fallback>
             <w:pict>
-              <v:shape w14:anchorId="0CEBCB7F" id="Freeform 8" o:spid="_x0000_s1026" style="position:absolute;margin-left:170pt;margin-top:2.55pt;width:38pt;height:32.05pt;z-index:251735040;visibility:visible;mso-wrap-style:square;mso-wrap-distance-left:9pt;mso-wrap-distance-top:0;mso-wrap-distance-right:9pt;mso-wrap-distance-bottom:0;mso-position-horizontal:absolute;mso-position-horizontal-relative:text;mso-position-vertical:absolute;mso-position-vertical-relative:text;v-text-anchor:middle" coordsize="482687,406751" o:gfxdata="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" path="m465667,351v-4233,4233,-19335,38647,-25400,59267c432146,87229,432434,116980,423333,144284v-2822,8467,-3874,17747,-8466,25400c410760,176529,404319,181828,397933,186618v-52518,39388,-43013,31271,-101600,50800l270933,245884v-8467,5645,-16047,12926,-25400,16934c233370,268031,178969,277342,169333,279751v-57079,14270,7138,569,-50800,25400c107838,309735,95855,310421,84667,313618v-8581,2452,-16933,5644,-25400,8466c53622,327729,47320,332784,42333,339018v-6357,7946,-9738,18205,-16933,25400c18205,371613,8467,375707,,381351v2822,8467,-447,24965,8467,25400l389467,389818v8467,-5645,18699,-9276,25400,-16934c428268,357568,434342,336474,448733,322084r16934,-16933c470547,266105,483894,166880,482600,135818,481171,101514,471311,68085,465667,34218v-464,-2784,4233,-38100,,-33867xe" fillcolor="#e7e6e6 [3214]" strokecolor="#e7e6e6 [3214]" strokeweight="1pt">
+              <v:shape w14:anchorId="0CEBCB7F" id="Freeform 8" o:spid="_x0000_s1026" style="position:absolute;margin-left:170pt;margin-top:2.55pt;width:38pt;height:32.05pt;z-index:251735040;visibility:visible;mso-wrap-style:square;mso-wrap-distance-left:9pt;mso-wrap-distance-top:0;mso-wrap-distance-right:9pt;mso-wrap-distance-bottom:0;mso-position-horizontal:absolute;mso-position-horizontal-relative:text;mso-position-vertical:absolute;mso-position-vertical-relative:text;v-text-anchor:middle" coordsize="482687,406751" o:gfxdata="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" path="m465667,351v-4233,4233,-19335,38647,-25400,59267c432146,87229,432434,116980,423333,144284v-2822,8467,-3874,17747,-8466,25400c410760,176529,404319,181828,397933,186618v-52518,39388,-43013,31271,-101600,50800l270933,245884v-8467,5645,-16047,12926,-25400,16934c233370,268031,178969,277342,169333,279751v-57079,14270,7138,569,-50800,25400c107838,309735,95855,310421,84667,313618v-8581,2452,-16933,5644,-25400,8466c53622,327729,47320,332784,42333,339018v-6357,7946,-9738,18205,-16933,25400c18205,371613,8467,375707,,381351v2822,8467,-447,24965,8467,25400l389467,389818v8467,-5645,18699,-9276,25400,-16934c428268,357568,434342,336474,448733,322084r16934,-16933c470547,266105,483894,166880,482600,135818,481171,101514,471311,68085,465667,34218v-464,-2784,4233,-38100,,-33867xe" fillcolor="#e7e6e6 [3214]" strokecolor="#e7e6e6 [3214]" strokeweight="1pt">
                 <v:stroke joinstyle="miter"/>
                 <v:path arrowok="t" o:connecttype="custom" o:connectlocs="465667,351;440267,59618;423333,144284;414867,169684;397933,186618;296333,237418;270933,245884;245533,262818;169333,279751;118533,305151;84667,313618;59267,322084;42333,339018;25400,364418;0,381351;8467,406751;389467,389818;414867,372884;448733,322084;465667,305151;482600,135818;465667,34218;465667,351" o:connectangles="0,0,0,0,0,0,0,0,0,0,0,0,0,0,0,0,0,0,0,0,0,0,0"/>
               </v:shape>
@@ -866,7 +866,7 @@
                 <v:path arrowok="t" fillok="f" o:connecttype="none"/>
                 <o:lock v:ext="edit" shapetype="t"/>
               </v:shapetype>
-              <v:shape id="Straight Arrow Connector 18" o:spid="_x0000_s1026" type="#_x0000_t32" style="position:absolute;margin-left:222.25pt;margin-top:6.5pt;width:109.3pt;height:115.3pt;z-index:251720704;visibility:visible;mso-wrap-style:square;mso-width-percent:0;mso-height-percent:0;mso-wrap-distance-left:9pt;mso-wrap-distance-top:0;mso-wrap-distance-right:9pt;mso-wrap-distance-bottom:0;mso-position-horizontal:absolute;mso-position-horizontal-relative:text;mso-position-vertical:absolute;mso-position-vertical-relative:text;mso-width-percent:0;mso-height-percent:0;mso-width-relative:margin;mso-height-relative:margin" o:gfxdata="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" strokecolor="black [3213]" strokeweight=".5pt">
+              <v:shape id="Straight Arrow Connector 18" o:spid="_x0000_s1026" type="#_x0000_t32" style="position:absolute;margin-left:222.25pt;margin-top:6.5pt;width:109.3pt;height:115.3pt;z-index:251720704;visibility:visible;mso-wrap-style:square;mso-width-percent:0;mso-height-percent:0;mso-wrap-distance-left:9pt;mso-wrap-distance-top:0;mso-wrap-distance-right:9pt;mso-wrap-distance-bottom:0;mso-position-horizontal:absolute;mso-position-horizontal-relative:text;mso-position-vertical:absolute;mso-position-vertical-relative:text;mso-width-percent:0;mso-height-percent:0;mso-width-relative:margin;mso-height-relative:margin" o:gfxdata="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" strokecolor="black [3213]" strokeweight=".5pt">
                 <v:stroke startarrow="block" endarrow="block" joinstyle="miter"/>
               </v:shape>
             </w:pict>
@@ -936,7 +936,7 @@
           </mc:Choice>
           <mc:Fallback>
             <w:pict>
-              <v:line w14:anchorId="0F9CD3A7" id="Straight Connector 20" o:spid="_x0000_s1026" style="position:absolute;flip:x;z-index:251722752;visibility:visible;mso-wrap-style:square;mso-wrap-distance-left:9pt;mso-wrap-distance-top:0;mso-wrap-distance-right:9pt;mso-wrap-distance-bottom:0;mso-position-horizontal:absolute;mso-position-horizontal-relative:text;mso-position-vertical:absolute;mso-position-vertical-relative:text" from="206.6pt,6.75pt" to="222.25pt,22.1pt" o:gfxdata="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" strokecolor="black [3213]" strokeweight=".5pt">
+              <v:line w14:anchorId="0F9CD3A7" id="Straight Connector 20" o:spid="_x0000_s1026" style="position:absolute;flip:x;z-index:251722752;visibility:visible;mso-wrap-style:square;mso-wrap-distance-left:9pt;mso-wrap-distance-top:0;mso-wrap-distance-right:9pt;mso-wrap-distance-bottom:0;mso-position-horizontal:absolute;mso-position-horizontal-relative:text;mso-position-vertical:absolute;mso-position-vertical-relative:text" from="206.6pt,6.75pt" to="222.25pt,22.1pt" o:gfxdata="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" strokecolor="black [3213]" strokeweight=".5pt">
                 <v:stroke joinstyle="miter"/>
               </v:line>
             </w:pict>
@@ -1014,7 +1014,7 @@
           </mc:Choice>
           <mc:Fallback>
             <w:pict>
-              <v:line w14:anchorId="76EECD00" id="Straight Connector 7" o:spid="_x0000_s1026" style="position:absolute;z-index:251734016;visibility:visible;mso-wrap-style:square;mso-wrap-distance-left:9pt;mso-wrap-distance-top:0;mso-wrap-distance-right:9pt;mso-wrap-distance-bottom:0;mso-position-horizontal:absolute;mso-position-horizontal-relative:text;mso-position-vertical:absolute;mso-position-vertical-relative:text" from="206.65pt,9pt" to="316pt,122.6pt" o:gfxdata="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" strokecolor="black [3213]" strokeweight="1pt">
+              <v:line w14:anchorId="76EECD00" id="Straight Connector 7" o:spid="_x0000_s1026" style="position:absolute;z-index:251734016;visibility:visible;mso-wrap-style:square;mso-wrap-distance-left:9pt;mso-wrap-distance-top:0;mso-wrap-distance-right:9pt;mso-wrap-distance-bottom:0;mso-position-horizontal:absolute;mso-position-horizontal-relative:text;mso-position-vertical:absolute;mso-position-vertical-relative:text" from="206.65pt,9pt" to="316pt,122.6pt" o:gfxdata="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" strokecolor="black [3213]" strokeweight="1pt">
                 <v:stroke joinstyle="miter"/>
               </v:line>
             </w:pict>
@@ -1084,7 +1084,7 @@
           </mc:Choice>
           <mc:Fallback>
             <w:pict>
-              <v:line w14:anchorId="343D7EBF" id="Straight Connector 5" o:spid="_x0000_s1026" style="position:absolute;z-index:251714560;visibility:visible;mso-wrap-style:square;mso-wrap-distance-left:9pt;mso-wrap-distance-top:0;mso-wrap-distance-right:9pt;mso-wrap-distance-bottom:0;mso-position-horizontal:absolute;mso-position-horizontal-relative:text;mso-position-vertical:absolute;mso-position-vertical-relative:text" from="206.65pt,8.1pt" to="315.95pt,124pt" o:gfxdata="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" strokecolor="black [3213]" strokeweight="1pt">
+              <v:line w14:anchorId="343D7EBF" id="Straight Connector 5" o:spid="_x0000_s1026" style="position:absolute;z-index:251714560;visibility:visible;mso-wrap-style:square;mso-wrap-distance-left:9pt;mso-wrap-distance-top:0;mso-wrap-distance-right:9pt;mso-wrap-distance-bottom:0;mso-position-horizontal:absolute;mso-position-horizontal-relative:text;mso-position-vertical:absolute;mso-position-vertical-relative:text" from="206.65pt,8.1pt" to="315.95pt,124pt" o:gfxdata="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" strokecolor="black [3213]" strokeweight="1pt">
                 <v:stroke joinstyle="miter"/>
               </v:line>
             </w:pict>
@@ -1162,7 +1162,7 @@
           </mc:Choice>
           <mc:Fallback>
             <w:pict>
-              <v:line w14:anchorId="48F53EC3" id="Straight Connector 9" o:spid="_x0000_s1026" style="position:absolute;flip:x;z-index:251736064;visibility:visible;mso-wrap-style:square;mso-wrap-distance-left:9pt;mso-wrap-distance-top:0;mso-wrap-distance-right:9pt;mso-wrap-distance-bottom:0;mso-position-horizontal:absolute;mso-position-horizontal-relative:text;mso-position-vertical:absolute;mso-position-vertical-relative:text" from="156pt,2.4pt" to="194.65pt,2.4pt" o:gfxdata="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" strokecolor="black [3213]" strokeweight="1pt">
+              <v:line w14:anchorId="48F53EC3" id="Straight Connector 9" o:spid="_x0000_s1026" style="position:absolute;flip:x;z-index:251736064;visibility:visible;mso-wrap-style:square;mso-wrap-distance-left:9pt;mso-wrap-distance-top:0;mso-wrap-distance-right:9pt;mso-wrap-distance-bottom:0;mso-position-horizontal:absolute;mso-position-horizontal-relative:text;mso-position-vertical:absolute;mso-position-vertical-relative:text" from="156pt,2.4pt" to="194.65pt,2.4pt" o:gfxdata="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" strokecolor="black [3213]" strokeweight="1pt">
                 <v:stroke joinstyle="miter"/>
               </v:line>
             </w:pict>
@@ -1232,7 +1232,7 @@
           </mc:Choice>
           <mc:Fallback>
             <w:pict>
-              <v:line w14:anchorId="235FF542" id="Straight Connector 6" o:spid="_x0000_s1026" style="position:absolute;z-index:251732992;visibility:visible;mso-wrap-style:square;mso-wrap-distance-left:9pt;mso-wrap-distance-top:0;mso-wrap-distance-right:9pt;mso-wrap-distance-bottom:0;mso-position-horizontal:absolute;mso-position-horizontal-relative:text;mso-position-vertical:absolute;mso-position-vertical-relative:text" from="194.65pt,1.75pt" to="306pt,118.25pt" o:gfxdata="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" strokecolor="black [3213]" strokeweight="1pt">
+              <v:line w14:anchorId="235FF542" id="Straight Connector 6" o:spid="_x0000_s1026" style="position:absolute;z-index:251732992;visibility:visible;mso-wrap-style:square;mso-wrap-distance-left:9pt;mso-wrap-distance-top:0;mso-wrap-distance-right:9pt;mso-wrap-distance-bottom:0;mso-position-horizontal:absolute;mso-position-horizontal-relative:text;mso-position-vertical:absolute;mso-position-vertical-relative:text" from="194.65pt,1.75pt" to="306pt,118.25pt" o:gfxdata="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" strokecolor="black [3213]" strokeweight="1pt">
                 <v:stroke joinstyle="miter"/>
               </v:line>
             </w:pict>
@@ -1316,7 +1316,7 @@
           </mc:Choice>
           <mc:Fallback>
             <w:pict>
-              <v:shape w14:anchorId="1C64342A" id="Text Box 19" o:spid="_x0000_s1027" type="#_x0000_t202" style="position:absolute;margin-left:262.6pt;margin-top:14.6pt;width:29.35pt;height:19.3pt;z-index:251721728;visibility:visible;mso-wrap-style:square;mso-width-percent:0;mso-height-percent:0;mso-wrap-distance-left:9pt;mso-wrap-distance-top:0;mso-wrap-distance-right:9pt;mso-wrap-distance-bottom:0;mso-position-horizontal:absolute;mso-position-horizontal-relative:text;mso-position-vertical:absolute;mso-position-vertical-relative:text;mso-width-percent:0;mso-height-percent:0;mso-width-relative:margin;mso-height-relative:margin;v-text-anchor:top" o:gfxdata="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" fillcolor="white [3201]" stroked="f" strokeweight=".5pt">
+              <v:shape w14:anchorId="1C64342A" id="Text Box 19" o:spid="_x0000_s1027" type="#_x0000_t202" style="position:absolute;margin-left:262.6pt;margin-top:14.6pt;width:29.35pt;height:19.3pt;z-index:251721728;visibility:visible;mso-wrap-style:square;mso-width-percent:0;mso-height-percent:0;mso-wrap-distance-left:9pt;mso-wrap-distance-top:0;mso-wrap-distance-right:9pt;mso-wrap-distance-bottom:0;mso-position-horizontal:absolute;mso-position-horizontal-relative:text;mso-position-vertical:absolute;mso-position-vertical-relative:text;mso-width-percent:0;mso-height-percent:0;mso-width-relative:margin;mso-height-relative:margin;v-text-anchor:top" o:gfxdata="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" fillcolor="white [3201]" stroked="f" strokeweight=".5pt">
                 <v:textbox>
                   <w:txbxContent>
                     <w:p>
@@ -1401,7 +1401,7 @@
           </mc:Choice>
           <mc:Fallback>
             <w:pict>
-              <v:line w14:anchorId="67BD13C9" id="Straight Connector 1" o:spid="_x0000_s1026" style="position:absolute;flip:x;z-index:251729920;visibility:visible;mso-wrap-style:square;mso-wrap-distance-left:9pt;mso-wrap-distance-top:0;mso-wrap-distance-right:9pt;mso-wrap-distance-bottom:0;mso-position-horizontal:absolute;mso-position-horizontal-relative:text;mso-position-vertical:absolute;mso-position-vertical-relative:text" from="156pt,1.75pt" to="194.65pt,1.75pt" o:gfxdata="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" strokecolor="black [3213]" strokeweight="1pt">
+              <v:line w14:anchorId="67BD13C9" id="Straight Connector 1" o:spid="_x0000_s1026" style="position:absolute;flip:x;z-index:251729920;visibility:visible;mso-wrap-style:square;mso-wrap-distance-left:9pt;mso-wrap-distance-top:0;mso-wrap-distance-right:9pt;mso-wrap-distance-bottom:0;mso-position-horizontal:absolute;mso-position-horizontal-relative:text;mso-position-vertical:absolute;mso-position-vertical-relative:text" from="156pt,1.75pt" to="194.65pt,1.75pt" o:gfxdata="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" strokecolor="black [3213]" strokeweight="1pt">
                 <v:stroke joinstyle="miter"/>
               </v:line>
             </w:pict>
@@ -1471,7 +1471,7 @@
           </mc:Choice>
           <mc:Fallback>
             <w:pict>
-              <v:line w14:anchorId="213167DA" id="Straight Connector 6" o:spid="_x0000_s1026" style="position:absolute;z-index:251715584;visibility:visible;mso-wrap-style:square;mso-wrap-distance-left:9pt;mso-wrap-distance-top:0;mso-wrap-distance-right:9pt;mso-wrap-distance-bottom:0;mso-position-horizontal:absolute;mso-position-horizontal-relative:text;mso-position-vertical:absolute;mso-position-vertical-relative:text" from="194.55pt,1.5pt" to="306.25pt,117.4pt" o:gfxdata="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" strokecolor="black [3213]" strokeweight="1pt">
+              <v:line w14:anchorId="213167DA" id="Straight Connector 6" o:spid="_x0000_s1026" style="position:absolute;z-index:251715584;visibility:visible;mso-wrap-style:square;mso-wrap-distance-left:9pt;mso-wrap-distance-top:0;mso-wrap-distance-right:9pt;mso-wrap-distance-bottom:0;mso-position-horizontal:absolute;mso-position-horizontal-relative:text;mso-position-vertical:absolute;mso-position-vertical-relative:text" from="194.55pt,1.5pt" to="306.25pt,117.4pt" o:gfxdata="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" strokecolor="black [3213]" strokeweight="1pt">
                 <v:stroke joinstyle="miter"/>
               </v:line>
             </w:pict>
@@ -1542,7 +1542,7 @@
           </mc:Choice>
           <mc:Fallback>
             <w:pict>
-              <v:shape w14:anchorId="223CF979" id="Straight Arrow Connector 16" o:spid="_x0000_s1026" type="#_x0000_t32" style="position:absolute;margin-left:203.9pt;margin-top:1.35pt;width:31.35pt;height:32.05pt;z-index:251718656;visibility:visible;mso-wrap-style:square;mso-wrap-distance-left:9pt;mso-wrap-distance-top:0;mso-wrap-distance-right:9pt;mso-wrap-distance-bottom:0;mso-position-horizontal:absolute;mso-position-horizontal-relative:text;mso-position-vertical:absolute;mso-position-vertical-relative:text" o:gfxdata="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" strokecolor="black [3213]" strokeweight=".5pt">
+              <v:shape w14:anchorId="223CF979" id="Straight Arrow Connector 16" o:spid="_x0000_s1026" type="#_x0000_t32" style="position:absolute;margin-left:203.9pt;margin-top:1.35pt;width:31.35pt;height:32.05pt;z-index:251718656;visibility:visible;mso-wrap-style:square;mso-wrap-distance-left:9pt;mso-wrap-distance-top:0;mso-wrap-distance-right:9pt;mso-wrap-distance-bottom:0;mso-position-horizontal:absolute;mso-position-horizontal-relative:text;mso-position-vertical:absolute;mso-position-vertical-relative:text" o:gfxdata="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" strokecolor="black [3213]" strokeweight=".5pt">
                 <v:stroke endarrow="block" joinstyle="miter"/>
               </v:shape>
             </w:pict>
@@ -1634,7 +1634,7 @@
           </mc:Choice>
           <mc:Fallback>
             <w:pict>
-              <v:shape w14:anchorId="0C4BDA16" id="Text Box 17" o:spid="_x0000_s1028" type="#_x0000_t202" style="position:absolute;margin-left:199.55pt;margin-top:13.85pt;width:18pt;height:20.6pt;z-index:251719680;visibility:visible;mso-wrap-style:square;mso-width-percent:0;mso-height-percent:0;mso-wrap-distance-left:9pt;mso-wrap-distance-top:0;mso-wrap-distance-right:9pt;mso-wrap-distance-bottom:0;mso-position-horizontal:absolute;mso-position-horizontal-relative:text;mso-position-vertical:absolute;mso-position-vertical-relative:text;mso-width-percent:0;mso-height-percent:0;mso-width-relative:margin;mso-height-relative:margin;v-text-anchor:top" o:gfxdata="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" fillcolor="white [3201]" stroked="f" strokeweight=".5pt">
+              <v:shape w14:anchorId="0C4BDA16" id="Text Box 17" o:spid="_x0000_s1028" type="#_x0000_t202" style="position:absolute;margin-left:199.55pt;margin-top:13.85pt;width:18pt;height:20.6pt;z-index:251719680;visibility:visible;mso-wrap-style:square;mso-width-percent:0;mso-height-percent:0;mso-wrap-distance-left:9pt;mso-wrap-distance-top:0;mso-wrap-distance-right:9pt;mso-wrap-distance-bottom:0;mso-position-horizontal:absolute;mso-position-horizontal-relative:text;mso-position-vertical:absolute;mso-position-vertical-relative:text;mso-width-percent:0;mso-height-percent:0;mso-width-relative:margin;mso-height-relative:margin;v-text-anchor:top" o:gfxdata="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" fillcolor="white [3201]" stroked="f" strokeweight=".5pt">
                 <v:textbox>
                   <w:txbxContent>
                     <w:p>
@@ -1743,7 +1743,7 @@
           </mc:Choice>
           <mc:Fallback>
             <w:pict>
-              <v:rect w14:anchorId="0681C237" id="Rectangle 5" o:spid="_x0000_s1026" style="position:absolute;margin-left:176.65pt;margin-top:15.3pt;width:157.55pt;height:13.6pt;rotation:3032170fd;z-index:251731968;visibility:visible;mso-wrap-style:square;mso-width-percent:0;mso-height-percent:0;mso-wrap-distance-left:9pt;mso-wrap-distance-top:0;mso-wrap-distance-right:9pt;mso-wrap-distance-bottom:0;mso-position-horizontal:absolute;mso-position-horizontal-relative:text;mso-position-vertical:absolute;mso-position-vertical-relative:text;mso-width-percent:0;mso-height-percent:0;mso-width-relative:margin;mso-height-relative:margin;v-text-anchor:middle" o:gfxdata="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" fillcolor="#e7e6e6 [3214]" strokecolor="#e7e6e6 [3214]" strokeweight="1pt"/>
+              <v:rect w14:anchorId="0681C237" id="Rectangle 5" o:spid="_x0000_s1026" style="position:absolute;margin-left:176.65pt;margin-top:15.3pt;width:157.55pt;height:13.6pt;rotation:3032170fd;z-index:251731968;visibility:visible;mso-wrap-style:square;mso-width-percent:0;mso-height-percent:0;mso-wrap-distance-left:9pt;mso-wrap-distance-top:0;mso-wrap-distance-right:9pt;mso-wrap-distance-bottom:0;mso-position-horizontal:absolute;mso-position-horizontal-relative:text;mso-position-vertical:absolute;mso-position-vertical-relative:text;mso-width-percent:0;mso-height-percent:0;mso-width-relative:margin;mso-height-relative:margin;v-text-anchor:middle" o:gfxdata="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" fillcolor="#e7e6e6 [3214]" strokecolor="#e7e6e6 [3214]" strokeweight="1pt"/>
             </w:pict>
           </mc:Fallback>
         </mc:AlternateContent>
@@ -1828,7 +1828,7 @@
           </mc:Choice>
           <mc:Fallback>
             <w:pict>
-              <v:shape w14:anchorId="0177A985" id="Straight Arrow Connector 1" o:spid="_x0000_s1026" type="#_x0000_t32" style="position:absolute;margin-left:213.35pt;margin-top:10.1pt;width:0;height:40.65pt;z-index:251727872;visibility:visible;mso-wrap-style:square;mso-wrap-distance-left:9pt;mso-wrap-distance-top:0;mso-wrap-distance-right:9pt;mso-wrap-distance-bottom:0;mso-position-horizontal:absolute;mso-position-horizontal-relative:text;mso-position-vertical:absolute;mso-position-vertical-relative:text" o:gfxdata="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" strokecolor="black [3213]" strokeweight="1pt">
+              <v:shape w14:anchorId="0177A985" id="Straight Arrow Connector 1" o:spid="_x0000_s1026" type="#_x0000_t32" style="position:absolute;margin-left:213.35pt;margin-top:10.1pt;width:0;height:40.65pt;z-index:251727872;visibility:visible;mso-wrap-style:square;mso-wrap-distance-left:9pt;mso-wrap-distance-top:0;mso-wrap-distance-right:9pt;mso-wrap-distance-bottom:0;mso-position-horizontal:absolute;mso-position-horizontal-relative:text;mso-position-vertical:absolute;mso-position-vertical-relative:text" o:gfxdata="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" strokecolor="black [3213]" strokeweight="1pt">
                 <v:stroke endarrow="block" joinstyle="miter"/>
               </v:shape>
             </w:pict>
@@ -1920,7 +1920,7 @@
           </mc:Choice>
           <mc:Fallback>
             <w:pict>
-              <v:shape w14:anchorId="5BF7A093" id="Text Box 25" o:spid="_x0000_s1029" type="#_x0000_t202" style="position:absolute;margin-left:247.3pt;margin-top:12.5pt;width:21.3pt;height:23.25pt;z-index:251725824;visibility:visible;mso-wrap-style:square;mso-width-percent:0;mso-height-percent:0;mso-wrap-distance-left:9pt;mso-wrap-distance-top:0;mso-wrap-distance-right:9pt;mso-wrap-distance-bottom:0;mso-position-horizontal:absolute;mso-position-horizontal-relative:text;mso-position-vertical:absolute;mso-position-vertical-relative:text;mso-width-percent:0;mso-height-percent:0;mso-width-relative:margin;mso-height-relative:margin;v-text-anchor:top" o:gfxdata="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" fillcolor="white [3201]" stroked="f" strokeweight=".5pt">
+              <v:shape w14:anchorId="5BF7A093" id="Text Box 25" o:spid="_x0000_s1029" type="#_x0000_t202" style="position:absolute;margin-left:247.3pt;margin-top:12.5pt;width:21.3pt;height:23.25pt;z-index:251725824;visibility:visible;mso-wrap-style:square;mso-width-percent:0;mso-height-percent:0;mso-wrap-distance-left:9pt;mso-wrap-distance-top:0;mso-wrap-distance-right:9pt;mso-wrap-distance-bottom:0;mso-position-horizontal:absolute;mso-position-horizontal-relative:text;mso-position-vertical:absolute;mso-position-vertical-relative:text;mso-width-percent:0;mso-height-percent:0;mso-width-relative:margin;mso-height-relative:margin;v-text-anchor:top" o:gfxdata="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" fillcolor="white [3201]" stroked="f" strokeweight=".5pt">
                 <v:textbox>
                   <w:txbxContent>
                     <w:p>
@@ -2005,7 +2005,7 @@
           </mc:Choice>
           <mc:Fallback>
             <w:pict>
-              <v:line w14:anchorId="46C582E8" id="Straight Connector 21" o:spid="_x0000_s1026" style="position:absolute;flip:x;z-index:251723776;visibility:visible;mso-wrap-style:square;mso-wrap-distance-left:9pt;mso-wrap-distance-top:0;mso-wrap-distance-right:9pt;mso-wrap-distance-bottom:0;mso-position-horizontal:absolute;mso-position-horizontal-relative:text;mso-position-vertical:absolute;mso-position-vertical-relative:text" from="315.9pt,9.05pt" to="333.65pt,25.85pt" o:gfxdata="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" strokecolor="black [3213]" strokeweight=".5pt">
+              <v:line w14:anchorId="46C582E8" id="Straight Connector 21" o:spid="_x0000_s1026" style="position:absolute;flip:x;z-index:251723776;visibility:visible;mso-wrap-style:square;mso-wrap-distance-left:9pt;mso-wrap-distance-top:0;mso-wrap-distance-right:9pt;mso-wrap-distance-bottom:0;mso-position-horizontal:absolute;mso-position-horizontal-relative:text;mso-position-vertical:absolute;mso-position-vertical-relative:text" from="315.9pt,9.05pt" to="333.65pt,25.85pt" o:gfxdata="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" strokecolor="black [3213]" strokeweight=".5pt">
                 <v:stroke joinstyle="miter"/>
               </v:line>
             </w:pict>
@@ -2089,7 +2089,7 @@
           </mc:Choice>
           <mc:Fallback>
             <w:pict>
-              <v:shape w14:anchorId="67CFE266" id="_x0000_s1030" type="#_x0000_t202" style="position:absolute;margin-left:191pt;margin-top:2.95pt;width:20pt;height:23.25pt;flip:x;z-index:251728896;visibility:visible;mso-wrap-style:square;mso-width-percent:0;mso-height-percent:0;mso-wrap-distance-left:9pt;mso-wrap-distance-top:0;mso-wrap-distance-right:9pt;mso-wrap-distance-bottom:0;mso-position-horizontal:absolute;mso-position-horizontal-relative:text;mso-position-vertical:absolute;mso-position-vertical-relative:text;mso-width-percent:0;mso-height-percent:0;mso-width-relative:margin;mso-height-relative:margin;v-text-anchor:top" o:gfxdata="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" fillcolor="white [3201]" stroked="f" strokeweight=".5pt">
+              <v:shape w14:anchorId="67CFE266" id="_x0000_s1030" type="#_x0000_t202" style="position:absolute;margin-left:191pt;margin-top:2.95pt;width:20pt;height:23.25pt;flip:x;z-index:251728896;visibility:visible;mso-wrap-style:square;mso-width-percent:0;mso-height-percent:0;mso-wrap-distance-left:9pt;mso-wrap-distance-top:0;mso-wrap-distance-right:9pt;mso-wrap-distance-bottom:0;mso-position-horizontal:absolute;mso-position-horizontal-relative:text;mso-position-vertical:absolute;mso-position-vertical-relative:text;mso-width-percent:0;mso-height-percent:0;mso-width-relative:margin;mso-height-relative:margin;v-text-anchor:top" o:gfxdata="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" fillcolor="white [3201]" stroked="f" strokeweight=".5pt">
                 <v:textbox>
                   <w:txbxContent>
                     <w:p>
@@ -2328,7 +2328,7 @@
           </mc:Choice>
           <mc:Fallback>
             <w:pict>
-              <v:shape w14:anchorId="1DB25E8C" id="Freeform 11" o:spid="_x0000_s1026" style="position:absolute;margin-left:307pt;margin-top:11.15pt;width:12.65pt;height:15.35pt;z-index:251738112;visibility:visible;mso-wrap-style:square;mso-height-percent:0;mso-wrap-distance-left:9pt;mso-wrap-distance-top:0;mso-wrap-distance-right:9pt;mso-wrap-distance-bottom:0;mso-position-horizontal:absolute;mso-position-horizontal-relative:text;mso-position-vertical:absolute;mso-position-vertical-relative:text;mso-height-percent:0;mso-height-relative:margin;v-text-anchor:middle" coordsize="160867,238618" o:gfxdata="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" path="m118534,1551v9878,7055,3979,39822,8466,59267c131014,78210,138290,94685,143934,111618v2822,8467,6999,16597,8466,25400l160867,187818v-2822,8467,-2892,18431,-8467,25400c132527,238059,93670,234913,67734,238618,21245,192129,38916,219897,16934,153951l8467,128551,,103151c9271,66070,4449,60674,42334,35418,50801,29774,59788,24842,67734,18485,73967,13498,108656,-5504,118534,1551xe" fillcolor="#e7e6e6 [3214]" strokecolor="#e7e6e6 [3214]" strokeweight="1pt">
+              <v:shape w14:anchorId="1DB25E8C" id="Freeform 11" o:spid="_x0000_s1026" style="position:absolute;margin-left:307pt;margin-top:11.15pt;width:12.65pt;height:15.35pt;z-index:251738112;visibility:visible;mso-wrap-style:square;mso-height-percent:0;mso-wrap-distance-left:9pt;mso-wrap-distance-top:0;mso-wrap-distance-right:9pt;mso-wrap-distance-bottom:0;mso-position-horizontal:absolute;mso-position-horizontal-relative:text;mso-position-vertical:absolute;mso-position-vertical-relative:text;mso-height-percent:0;mso-height-relative:margin;v-text-anchor:middle" coordsize="160867,238618" o:gfxdata="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" path="m118534,1551v9878,7055,3979,39822,8466,59267c131014,78210,138290,94685,143934,111618v2822,8467,6999,16597,8466,25400l160867,187818v-2822,8467,-2892,18431,-8467,25400c132527,238059,93670,234913,67734,238618,21245,192129,38916,219897,16934,153951l8467,128551,,103151c9271,66070,4449,60674,42334,35418,50801,29774,59788,24842,67734,18485,73967,13498,108656,-5504,118534,1551xe" fillcolor="#e7e6e6 [3214]" strokecolor="#e7e6e6 [3214]" strokeweight="1pt">
                 <v:stroke joinstyle="miter"/>
                 <v:path arrowok="t" o:connecttype="custom" o:connectlocs="118534,1266;127000,49633;143934,91090;152400,111819;160867,153277;152400,174005;67734,194734;16934,125638;8467,104909;0,84181;42334,28904;67734,15085;118534,1266" o:connectangles="0,0,0,0,0,0,0,0,0,0,0,0,0"/>
               </v:shape>
@@ -2410,7 +2410,7 @@
           </mc:Choice>
           <mc:Fallback>
             <w:pict>
-              <v:shape w14:anchorId="54D17CFF" id="Arc 26" o:spid="_x0000_s1026" style="position:absolute;margin-left:267pt;margin-top:3.4pt;width:40.1pt;height:37.7pt;rotation:-90;z-index:251726848;visibility:visible;mso-wrap-style:square;mso-width-percent:0;mso-height-percent:0;mso-wrap-distance-left:9pt;mso-wrap-distance-top:0;mso-wrap-distance-right:9pt;mso-wrap-distance-bottom:0;mso-position-horizontal:absolute;mso-position-horizontal-relative:text;mso-position-vertical:absolute;mso-position-vertical-relative:text;mso-width-percent:0;mso-height-percent:0;mso-width-relative:margin;mso-height-relative:margin;v-text-anchor:middle" coordsize="509270,478790" o:gfxdata="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" path="m254635,nsc395266,,509270,107181,509270,239395r-254635,l254635,xem254635,nfc395266,,509270,107181,509270,239395e" filled="f" strokecolor="black [3213]" strokeweight=".5pt">
+              <v:shape w14:anchorId="54D17CFF" id="Arc 26" o:spid="_x0000_s1026" style="position:absolute;margin-left:267pt;margin-top:3.4pt;width:40.1pt;height:37.7pt;rotation:-90;z-index:251726848;visibility:visible;mso-wrap-style:square;mso-width-percent:0;mso-height-percent:0;mso-wrap-distance-left:9pt;mso-wrap-distance-top:0;mso-wrap-distance-right:9pt;mso-wrap-distance-bottom:0;mso-position-horizontal:absolute;mso-position-horizontal-relative:text;mso-position-vertical:absolute;mso-position-vertical-relative:text;mso-width-percent:0;mso-height-percent:0;mso-width-relative:margin;mso-height-relative:margin;v-text-anchor:middle" coordsize="509270,478790" o:gfxdata="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" path="m254635,nsc395266,,509270,107181,509270,239395r-254635,l254635,xem254635,nfc395266,,509270,107181,509270,239395e" filled="f" strokecolor="black [3213]" strokeweight=".5pt">
                 <v:stroke joinstyle="miter"/>
                 <v:path arrowok="t" o:connecttype="custom" o:connectlocs="254635,0;509270,239395" o:connectangles="0,0"/>
               </v:shape>
@@ -2549,7 +2549,7 @@
           </mc:Choice>
           <mc:Fallback>
             <w:pict>
-              <v:shape w14:anchorId="2E3D22D1" id="Text Box 15" o:spid="_x0000_s1031" type="#_x0000_t202" style="position:absolute;margin-left:315.95pt;margin-top:2.2pt;width:39.35pt;height:23.45pt;z-index:251717632;visibility:visible;mso-wrap-style:square;mso-width-percent:0;mso-height-percent:0;mso-wrap-distance-left:9pt;mso-wrap-distance-top:0;mso-wrap-distance-right:9pt;mso-wrap-distance-bottom:0;mso-position-horizontal:absolute;mso-position-horizontal-relative:text;mso-position-vertical:absolute;mso-position-vertical-relative:text;mso-width-percent:0;mso-height-percent:0;mso-width-relative:margin;mso-height-relative:margin;v-text-anchor:top" o:gfxdata="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" fillcolor="white [3201]" stroked="f" strokeweight=".5pt">
+              <v:shape w14:anchorId="2E3D22D1" id="Text Box 15" o:spid="_x0000_s1031" type="#_x0000_t202" style="position:absolute;margin-left:315.95pt;margin-top:2.2pt;width:39.35pt;height:23.45pt;z-index:251717632;visibility:visible;mso-wrap-style:square;mso-width-percent:0;mso-height-percent:0;mso-wrap-distance-left:9pt;mso-wrap-distance-top:0;mso-wrap-distance-right:9pt;mso-wrap-distance-bottom:0;mso-position-horizontal:absolute;mso-position-horizontal-relative:text;mso-position-vertical:absolute;mso-position-vertical-relative:text;mso-width-percent:0;mso-height-percent:0;mso-width-relative:margin;mso-height-relative:margin;v-text-anchor:top" o:gfxdata="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" fillcolor="white [3201]" stroked="f" strokeweight=".5pt">
                 <v:textbox>
                   <w:txbxContent>
                     <w:p>
@@ -2686,7 +2686,7 @@
           </mc:Choice>
           <mc:Fallback>
             <w:pict>
-              <v:line w14:anchorId="13AEBFB2" id="Straight Connector 24" o:spid="_x0000_s1026" style="position:absolute;flip:x;z-index:251724800;visibility:visible;mso-wrap-style:square;mso-width-percent:0;mso-height-percent:0;mso-wrap-distance-left:9pt;mso-wrap-distance-top:0;mso-wrap-distance-right:9pt;mso-wrap-distance-bottom:0;mso-position-horizontal:absolute;mso-position-horizontal-relative:text;mso-position-vertical:absolute;mso-position-vertical-relative:text;mso-width-percent:0;mso-height-percent:0;mso-width-relative:margin;mso-height-relative:margin" from="247.05pt,4.7pt" to="306.35pt,5.2pt" o:gfxdata="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" strokecolor="black [3213]" strokeweight=".5pt">
+              <v:line w14:anchorId="13AEBFB2" id="Straight Connector 24" o:spid="_x0000_s1026" style="position:absolute;flip:x;z-index:251724800;visibility:visible;mso-wrap-style:square;mso-width-percent:0;mso-height-percent:0;mso-wrap-distance-left:9pt;mso-wrap-distance-top:0;mso-wrap-distance-right:9pt;mso-wrap-distance-bottom:0;mso-position-horizontal:absolute;mso-position-horizontal-relative:text;mso-position-vertical:absolute;mso-position-vertical-relative:text;mso-width-percent:0;mso-height-percent:0;mso-width-relative:margin;mso-height-relative:margin" from="247.05pt,4.7pt" to="306.35pt,5.2pt" o:gfxdata="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" strokecolor="black [3213]" strokeweight=".5pt">
                 <v:stroke joinstyle="miter"/>
               </v:line>
             </w:pict>
@@ -2694,6 +2694,29 @@
         </mc:AlternateContent>
       </w:r>
     </w:p>
+    <w:p/>
+    <w:p/>
+    <w:p/>
+    <w:p/>
+    <w:p/>
+    <w:p/>
+    <w:p/>
+    <w:p/>
+    <w:p/>
+    <w:p/>
+    <w:p/>
+    <w:p/>
+    <w:p/>
+    <w:p/>
+    <w:p/>
+    <w:p/>
+    <w:p/>
+    <w:p/>
+    <w:p/>
+    <w:p/>
+    <w:p/>
+    <w:p/>
+    <w:p/>
     <w:p/>
     <w:p/>
     <w:p>
@@ -2717,6 +2740,7 @@
           <w:szCs w:val="28"/>
           <w:u w:val="single"/>
         </w:rPr>
+        <w:lastRenderedPageBreak/>
         <w:t>Coaxial Poiseuille Flow</w:t>
       </w:r>
       <w:r>
@@ -3076,7 +3100,7 @@
           </mc:Choice>
           <mc:Fallback>
             <w:pict>
-              <v:shape w14:anchorId="5C8F5E72" id="Text Box 8" o:spid="_x0000_s1032" type="#_x0000_t202" style="position:absolute;margin-left:205.35pt;margin-top:7.2pt;width:16.65pt;height:21.3pt;z-index:251746304;visibility:visible;mso-wrap-style:square;mso-width-percent:0;mso-height-percent:0;mso-wrap-distance-left:9pt;mso-wrap-distance-top:0;mso-wrap-distance-right:9pt;mso-wrap-distance-bottom:0;mso-position-horizontal:absolute;mso-position-horizontal-relative:text;mso-position-vertical:absolute;mso-position-vertical-relative:text;mso-width-percent:0;mso-height-percent:0;mso-width-relative:margin;mso-height-relative:margin;v-text-anchor:top" o:gfxdata="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" fillcolor="white [3212]" stroked="f" strokeweight=".5pt">
+              <v:shape w14:anchorId="5C8F5E72" id="Text Box 8" o:spid="_x0000_s1032" type="#_x0000_t202" style="position:absolute;margin-left:205.35pt;margin-top:7.2pt;width:16.65pt;height:21.3pt;z-index:251746304;visibility:visible;mso-wrap-style:square;mso-width-percent:0;mso-height-percent:0;mso-wrap-distance-left:9pt;mso-wrap-distance-top:0;mso-wrap-distance-right:9pt;mso-wrap-distance-bottom:0;mso-position-horizontal:absolute;mso-position-horizontal-relative:text;mso-position-vertical:absolute;mso-position-vertical-relative:text;mso-width-percent:0;mso-height-percent:0;mso-width-relative:margin;mso-height-relative:margin;v-text-anchor:top" o:gfxdata="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" fillcolor="white [3212]" stroked="f" strokeweight=".5pt">
                 <v:textbox>
                   <w:txbxContent>
                     <w:p>
@@ -3171,7 +3195,7 @@
           </mc:Choice>
           <mc:Fallback>
             <w:pict>
-              <v:shape w14:anchorId="3BEF4264" id="Straight Arrow Connector 1" o:spid="_x0000_s1026" type="#_x0000_t32" style="position:absolute;margin-left:207.35pt;margin-top:8.05pt;width:0;height:14.65pt;z-index:251748352;visibility:visible;mso-wrap-style:square;mso-wrap-distance-left:9pt;mso-wrap-distance-top:0;mso-wrap-distance-right:9pt;mso-wrap-distance-bottom:0;mso-position-horizontal:absolute;mso-position-horizontal-relative:text;mso-position-vertical:absolute;mso-position-vertical-relative:text" o:gfxdata="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" strokecolor="black [3213]" strokeweight=".5pt">
+              <v:shape w14:anchorId="3BEF4264" id="Straight Arrow Connector 1" o:spid="_x0000_s1026" type="#_x0000_t32" style="position:absolute;margin-left:207.35pt;margin-top:8.05pt;width:0;height:14.65pt;z-index:251748352;visibility:visible;mso-wrap-style:square;mso-wrap-distance-left:9pt;mso-wrap-distance-top:0;mso-wrap-distance-right:9pt;mso-wrap-distance-bottom:0;mso-position-horizontal:absolute;mso-position-horizontal-relative:text;mso-position-vertical:absolute;mso-position-vertical-relative:text" o:gfxdata="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" strokecolor="black [3213]" strokeweight=".5pt">
                 <v:stroke endarrow="block" joinstyle="miter"/>
               </v:shape>
             </w:pict>
@@ -3250,7 +3274,7 @@
           </mc:Choice>
           <mc:Fallback>
             <w:pict>
-              <v:shape w14:anchorId="77782351" id="Straight Arrow Connector 6" o:spid="_x0000_s1026" type="#_x0000_t32" style="position:absolute;margin-left:167.65pt;margin-top:8.9pt;width:0;height:44pt;flip:y;z-index:251745280;visibility:visible;mso-wrap-style:square;mso-wrap-distance-left:9pt;mso-wrap-distance-top:0;mso-wrap-distance-right:9pt;mso-wrap-distance-bottom:0;mso-position-horizontal:absolute;mso-position-horizontal-relative:text;mso-position-vertical:absolute;mso-position-vertical-relative:text" o:gfxdata="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" strokecolor="black [3213]" strokeweight=".5pt">
+              <v:shape w14:anchorId="77782351" id="Straight Arrow Connector 6" o:spid="_x0000_s1026" type="#_x0000_t32" style="position:absolute;margin-left:167.65pt;margin-top:8.9pt;width:0;height:44pt;flip:y;z-index:251745280;visibility:visible;mso-wrap-style:square;mso-wrap-distance-left:9pt;mso-wrap-distance-top:0;mso-wrap-distance-right:9pt;mso-wrap-distance-bottom:0;mso-position-horizontal:absolute;mso-position-horizontal-relative:text;mso-position-vertical:absolute;mso-position-vertical-relative:text" o:gfxdata="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" strokecolor="black [3213]" strokeweight=".5pt">
                 <v:stroke endarrow="block" joinstyle="miter"/>
               </v:shape>
             </w:pict>
@@ -3320,7 +3344,7 @@
           </mc:Choice>
           <mc:Fallback>
             <w:pict>
-              <v:line w14:anchorId="1C975B5E" id="Straight Connector 4" o:spid="_x0000_s1026" style="position:absolute;z-index:251743232;visibility:visible;mso-wrap-style:square;mso-wrap-distance-left:9pt;mso-wrap-distance-top:0;mso-wrap-distance-right:9pt;mso-wrap-distance-bottom:0;mso-position-horizontal:absolute;mso-position-horizontal-relative:text;mso-position-vertical:absolute;mso-position-vertical-relative:text" from="129.35pt,8.95pt" to="344pt,8.95pt" o:gfxdata="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" strokecolor="black [3213]" strokeweight="1pt">
+              <v:line w14:anchorId="1C975B5E" id="Straight Connector 4" o:spid="_x0000_s1026" style="position:absolute;z-index:251743232;visibility:visible;mso-wrap-style:square;mso-wrap-distance-left:9pt;mso-wrap-distance-top:0;mso-wrap-distance-right:9pt;mso-wrap-distance-bottom:0;mso-position-horizontal:absolute;mso-position-horizontal-relative:text;mso-position-vertical:absolute;mso-position-vertical-relative:text" from="129.35pt,8.95pt" to="344pt,8.95pt" o:gfxdata="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" strokecolor="black [3213]" strokeweight="1pt">
                 <v:stroke joinstyle="miter"/>
               </v:line>
             </w:pict>
@@ -3403,7 +3427,7 @@
           </mc:Choice>
           <mc:Fallback>
             <w:pict>
-              <v:rect w14:anchorId="7D7226FF" id="Rectangle 1" o:spid="_x0000_s1026" style="position:absolute;margin-left:129.35pt;margin-top:8.95pt;width:214.65pt;height:89.3pt;z-index:251740160;visibility:visible;mso-wrap-style:square;mso-height-percent:0;mso-wrap-distance-left:9pt;mso-wrap-distance-top:0;mso-wrap-distance-right:9pt;mso-wrap-distance-bottom:0;mso-position-horizontal:absolute;mso-position-horizontal-relative:text;mso-position-vertical:absolute;mso-position-vertical-relative:text;mso-height-percent:0;mso-height-relative:margin;v-text-anchor:middle" o:gfxdata="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" fillcolor="#4472c4 [3204]" strokecolor="white [3212]" strokeweight="1pt"/>
+              <v:rect w14:anchorId="7D7226FF" id="Rectangle 1" o:spid="_x0000_s1026" style="position:absolute;margin-left:129.35pt;margin-top:8.95pt;width:214.65pt;height:89.3pt;z-index:251740160;visibility:visible;mso-wrap-style:square;mso-height-percent:0;mso-wrap-distance-left:9pt;mso-wrap-distance-top:0;mso-wrap-distance-right:9pt;mso-wrap-distance-bottom:0;mso-position-horizontal:absolute;mso-position-horizontal-relative:text;mso-position-vertical:absolute;mso-position-vertical-relative:text;mso-height-percent:0;mso-height-relative:margin;v-text-anchor:middle" o:gfxdata="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" fillcolor="#4472c4 [3204]" strokecolor="white [3212]" strokeweight="1pt"/>
             </w:pict>
           </mc:Fallback>
         </mc:AlternateContent>
@@ -3480,7 +3504,7 @@
           </mc:Choice>
           <mc:Fallback>
             <w:pict>
-              <v:shape w14:anchorId="6102E47A" id="Straight Arrow Connector 2" o:spid="_x0000_s1026" type="#_x0000_t32" style="position:absolute;margin-left:206.95pt;margin-top:8.45pt;width:0;height:14pt;flip:y;z-index:251749376;visibility:visible;mso-wrap-style:square;mso-wrap-distance-left:9pt;mso-wrap-distance-top:0;mso-wrap-distance-right:9pt;mso-wrap-distance-bottom:0;mso-position-horizontal:absolute;mso-position-horizontal-relative:text;mso-position-vertical:absolute;mso-position-vertical-relative:text" o:gfxdata="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" strokecolor="black [3213]" strokeweight=".5pt">
+              <v:shape w14:anchorId="6102E47A" id="Straight Arrow Connector 2" o:spid="_x0000_s1026" type="#_x0000_t32" style="position:absolute;margin-left:206.95pt;margin-top:8.45pt;width:0;height:14pt;flip:y;z-index:251749376;visibility:visible;mso-wrap-style:square;mso-wrap-distance-left:9pt;mso-wrap-distance-top:0;mso-wrap-distance-right:9pt;mso-wrap-distance-bottom:0;mso-position-horizontal:absolute;mso-position-horizontal-relative:text;mso-position-vertical:absolute;mso-position-vertical-relative:text" o:gfxdata="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" strokecolor="black [3213]" strokeweight=".5pt">
                 <v:stroke endarrow="block" joinstyle="miter"/>
               </v:shape>
             </w:pict>
@@ -3567,7 +3591,7 @@
           </mc:Choice>
           <mc:Fallback>
             <w:pict>
-              <v:shape w14:anchorId="2C810FC6" id="_x0000_s1033" type="#_x0000_t202" style="position:absolute;margin-left:168pt;margin-top:11.8pt;width:18pt;height:21.25pt;flip:x;z-index:251747328;visibility:visible;mso-wrap-style:square;mso-width-percent:0;mso-height-percent:0;mso-wrap-distance-left:9pt;mso-wrap-distance-top:0;mso-wrap-distance-right:9pt;mso-wrap-distance-bottom:0;mso-position-horizontal:absolute;mso-position-horizontal-relative:text;mso-position-vertical:absolute;mso-position-vertical-relative:text;mso-width-percent:0;mso-height-percent:0;mso-width-relative:margin;mso-height-relative:margin;v-text-anchor:top" o:gfxdata="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" fillcolor="#d9e2f3 [660]" stroked="f" strokeweight=".5pt">
+              <v:shape w14:anchorId="2C810FC6" id="_x0000_s1033" type="#_x0000_t202" style="position:absolute;margin-left:168pt;margin-top:11.8pt;width:18pt;height:21.25pt;flip:x;z-index:251747328;visibility:visible;mso-wrap-style:square;mso-width-percent:0;mso-height-percent:0;mso-wrap-distance-left:9pt;mso-wrap-distance-top:0;mso-wrap-distance-right:9pt;mso-wrap-distance-bottom:0;mso-position-horizontal:absolute;mso-position-horizontal-relative:text;mso-position-vertical:absolute;mso-position-vertical-relative:text;mso-width-percent:0;mso-height-percent:0;mso-width-relative:margin;mso-height-relative:margin;v-text-anchor:top" o:gfxdata="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" fillcolor="#d9e2f3 [660]" stroked="f" strokeweight=".5pt">
                 <v:textbox>
                   <w:txbxContent>
                     <w:p>
@@ -3665,7 +3689,7 @@
           </mc:Choice>
           <mc:Fallback>
             <w:pict>
-              <v:rect w14:anchorId="44E13314" id="Rectangle 2" o:spid="_x0000_s1026" style="position:absolute;margin-left:129.3pt;margin-top:8.45pt;width:214.65pt;height:62pt;z-index:251741184;visibility:visible;mso-wrap-style:square;mso-wrap-distance-left:9pt;mso-wrap-distance-top:0;mso-wrap-distance-right:9pt;mso-wrap-distance-bottom:0;mso-position-horizontal:absolute;mso-position-horizontal-relative:text;mso-position-vertical:absolute;mso-position-vertical-relative:text;v-text-anchor:middle" o:gfxdata="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" fillcolor="#d9e2f3 [660]" strokecolor="white [3212]" strokeweight="1pt"/>
+              <v:rect w14:anchorId="44E13314" id="Rectangle 2" o:spid="_x0000_s1026" style="position:absolute;margin-left:129.3pt;margin-top:8.45pt;width:214.65pt;height:62pt;z-index:251741184;visibility:visible;mso-wrap-style:square;mso-wrap-distance-left:9pt;mso-wrap-distance-top:0;mso-wrap-distance-right:9pt;mso-wrap-distance-bottom:0;mso-position-horizontal:absolute;mso-position-horizontal-relative:text;mso-position-vertical:absolute;mso-position-vertical-relative:text;v-text-anchor:middle" o:gfxdata="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" fillcolor="#d9e2f3 [660]" strokecolor="white [3212]" strokeweight="1pt"/>
             </w:pict>
           </mc:Fallback>
         </mc:AlternateContent>
@@ -3750,7 +3774,7 @@
           </mc:Choice>
           <mc:Fallback>
             <w:pict>
-              <v:line w14:anchorId="3A1D9C6A" id="Straight Connector 3" o:spid="_x0000_s1026" style="position:absolute;z-index:251742208;visibility:visible;mso-wrap-style:square;mso-wrap-distance-left:9pt;mso-wrap-distance-top:0;mso-wrap-distance-right:9pt;mso-wrap-distance-bottom:0;mso-position-horizontal:absolute;mso-position-horizontal-relative:text;mso-position-vertical:absolute;mso-position-vertical-relative:text" from="121.3pt,4.85pt" to="356.65pt,4.85pt" o:gfxdata="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" strokecolor="black [3213]">
+              <v:line w14:anchorId="3A1D9C6A" id="Straight Connector 3" o:spid="_x0000_s1026" style="position:absolute;z-index:251742208;visibility:visible;mso-wrap-style:square;mso-wrap-distance-left:9pt;mso-wrap-distance-top:0;mso-wrap-distance-right:9pt;mso-wrap-distance-bottom:0;mso-position-horizontal:absolute;mso-position-horizontal-relative:text;mso-position-vertical:absolute;mso-position-vertical-relative:text" from="121.3pt,4.85pt" to="356.65pt,4.85pt" o:gfxdata="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" strokecolor="black [3213]">
                 <v:stroke dashstyle="longDashDot" joinstyle="miter"/>
               </v:line>
             </w:pict>
@@ -3844,7 +3868,7 @@
           </mc:Choice>
           <mc:Fallback>
             <w:pict>
-              <v:line w14:anchorId="5FC21E0F" id="Straight Connector 5" o:spid="_x0000_s1026" style="position:absolute;z-index:251744256;visibility:visible;mso-wrap-style:square;mso-wrap-distance-left:9pt;mso-wrap-distance-top:0;mso-wrap-distance-right:9pt;mso-wrap-distance-bottom:0;mso-position-horizontal:absolute;mso-position-horizontal-relative:text;mso-position-vertical:absolute;mso-position-vertical-relative:text" from="129.3pt,1.65pt" to="343.95pt,1.65pt" o:gfxdata="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" strokecolor="black [3213]" strokeweight="1pt">
+              <v:line w14:anchorId="5FC21E0F" id="Straight Connector 5" o:spid="_x0000_s1026" style="position:absolute;z-index:251744256;visibility:visible;mso-wrap-style:square;mso-wrap-distance-left:9pt;mso-wrap-distance-top:0;mso-wrap-distance-right:9pt;mso-wrap-distance-bottom:0;mso-position-horizontal:absolute;mso-position-horizontal-relative:text;mso-position-vertical:absolute;mso-position-vertical-relative:text" from="129.3pt,1.65pt" to="343.95pt,1.65pt" o:gfxdata="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" strokecolor="black [3213]" strokeweight="1pt">
                 <v:stroke joinstyle="miter"/>
               </v:line>
             </w:pict>

</xml_diff>